<commit_message>
updated sql script and retrospective
</commit_message>
<xml_diff>
--- a/sprint1retrospective.docx
+++ b/sprint1retrospective.docx
@@ -1,6 +1,6 @@
 
 <file path=word/document.xml><?xml version="1.0" encoding="utf-8"?>
-<w:document xmlns:wpc="http://schemas.microsoft.com/office/word/2010/wordprocessingCanvas" xmlns:cx="http://schemas.microsoft.com/office/drawing/2014/chartex" xmlns:cx1="http://schemas.microsoft.com/office/drawing/2015/9/8/chartex" xmlns:cx2="http://schemas.microsoft.com/office/drawing/2015/10/21/chartex" xmlns:cx3="http://schemas.microsoft.com/office/drawing/2016/5/9/chartex" xmlns:cx4="http://schemas.microsoft.com/office/drawing/2016/5/10/chartex" xmlns:cx5="http://schemas.microsoft.com/office/drawing/2016/5/11/chartex" xmlns:cx6="http://schemas.microsoft.com/office/drawing/2016/5/12/chartex" xmlns:cx7="http://schemas.microsoft.com/office/drawing/2016/5/13/chartex" xmlns:cx8="http://schemas.microsoft.com/office/drawing/2016/5/14/chartex" xmlns:mc="http://schemas.openxmlformats.org/markup-compatibility/2006" xmlns:aink="http://schemas.microsoft.com/office/drawing/2016/ink" xmlns:am3d="http://schemas.microsoft.com/office/drawing/2017/model3d" xmlns:o="urn:schemas-microsoft-com:office:office" xmlns:r="http://schemas.openxmlformats.org/officeDocument/2006/relationships" xmlns:m="http://schemas.openxmlformats.org/officeDocument/2006/math" xmlns:v="urn:schemas-microsoft-com:vml" xmlns:wp14="http://schemas.microsoft.com/office/word/2010/wordprocessingDrawing" xmlns:wp="http://schemas.openxmlformats.org/drawingml/2006/wordprocessingDrawing" xmlns:w10="urn:schemas-microsoft-com:office:word" xmlns:w="http://schemas.openxmlformats.org/wordprocessingml/2006/main" xmlns:w14="http://schemas.microsoft.com/office/word/2010/wordml" xmlns:w15="http://schemas.microsoft.com/office/word/2012/wordml" xmlns:w16cid="http://schemas.microsoft.com/office/word/2016/wordml/cid" xmlns:w16se="http://schemas.microsoft.com/office/word/2015/wordml/symex" xmlns:wpg="http://schemas.microsoft.com/office/word/2010/wordprocessingGroup" xmlns:wpi="http://schemas.microsoft.com/office/word/2010/wordprocessingInk" xmlns:wne="http://schemas.microsoft.com/office/word/2006/wordml" xmlns:wps="http://schemas.microsoft.com/office/word/2010/wordprocessingShape" mc:Ignorable="w14 w15 w16se w16cid wp14">
+<w:document xmlns:wpc="http://schemas.microsoft.com/office/word/2010/wordprocessingCanvas" xmlns:cx="http://schemas.microsoft.com/office/drawing/2014/chartex" xmlns:cx1="http://schemas.microsoft.com/office/drawing/2015/9/8/chartex" xmlns:cx2="http://schemas.microsoft.com/office/drawing/2015/10/21/chartex" xmlns:cx3="http://schemas.microsoft.com/office/drawing/2016/5/9/chartex" xmlns:cx4="http://schemas.microsoft.com/office/drawing/2016/5/10/chartex" xmlns:cx5="http://schemas.microsoft.com/office/drawing/2016/5/11/chartex" xmlns:mc="http://schemas.openxmlformats.org/markup-compatibility/2006" xmlns:o="urn:schemas-microsoft-com:office:office" xmlns:r="http://schemas.openxmlformats.org/officeDocument/2006/relationships" xmlns:m="http://schemas.openxmlformats.org/officeDocument/2006/math" xmlns:v="urn:schemas-microsoft-com:vml" xmlns:wp14="http://schemas.microsoft.com/office/word/2010/wordprocessingDrawing" xmlns:wp="http://schemas.openxmlformats.org/drawingml/2006/wordprocessingDrawing" xmlns:w10="urn:schemas-microsoft-com:office:word" xmlns:w="http://schemas.openxmlformats.org/wordprocessingml/2006/main" xmlns:w14="http://schemas.microsoft.com/office/word/2010/wordml" xmlns:w15="http://schemas.microsoft.com/office/word/2012/wordml" xmlns:w16se="http://schemas.microsoft.com/office/word/2015/wordml/symex" xmlns:wpg="http://schemas.microsoft.com/office/word/2010/wordprocessingGroup" xmlns:wpi="http://schemas.microsoft.com/office/word/2010/wordprocessingInk" xmlns:wne="http://schemas.microsoft.com/office/word/2006/wordml" xmlns:wps="http://schemas.microsoft.com/office/word/2010/wordprocessingShape" mc:Ignorable="w14 w15 w16se wp14">
   <w:body>
     <w:p>
       <w:pPr>
@@ -53,21 +53,12 @@
         </w:rPr>
         <w:t xml:space="preserve">: </w:t>
       </w:r>
-      <w:proofErr w:type="spellStart"/>
       <w:r>
         <w:rPr>
           <w:i/>
           <w:sz w:val="36"/>
         </w:rPr>
-        <w:t>Mr</w:t>
-      </w:r>
-      <w:proofErr w:type="spellEnd"/>
-      <w:r>
-        <w:rPr>
-          <w:i/>
-          <w:sz w:val="36"/>
-        </w:rPr>
-        <w:t xml:space="preserve"> Prakash Bhandari</w:t>
+        <w:t>Mr Prakash Bhandari</w:t>
       </w:r>
       <w:r>
         <w:rPr>
@@ -375,34 +366,14 @@
                 <w:szCs w:val="30"/>
               </w:rPr>
             </w:pPr>
-            <w:proofErr w:type="spellStart"/>
             <w:r>
               <w:rPr>
                 <w:i/>
                 <w:sz w:val="30"/>
                 <w:szCs w:val="30"/>
               </w:rPr>
-              <w:t>Gyeongmin</w:t>
+              <w:t>Gyeongmin Jee</w:t>
             </w:r>
-            <w:proofErr w:type="spellEnd"/>
-            <w:r>
-              <w:rPr>
-                <w:i/>
-                <w:sz w:val="30"/>
-                <w:szCs w:val="30"/>
-              </w:rPr>
-              <w:t xml:space="preserve"> </w:t>
-            </w:r>
-            <w:proofErr w:type="spellStart"/>
-            <w:r>
-              <w:rPr>
-                <w:i/>
-                <w:sz w:val="30"/>
-                <w:szCs w:val="30"/>
-              </w:rPr>
-              <w:t>Jee</w:t>
-            </w:r>
-            <w:proofErr w:type="spellEnd"/>
           </w:p>
         </w:tc>
         <w:tc>
@@ -477,18 +448,8 @@
                 <w:sz w:val="30"/>
                 <w:szCs w:val="30"/>
               </w:rPr>
-              <w:t xml:space="preserve">Sandra </w:t>
+              <w:t>Sandra Finow</w:t>
             </w:r>
-            <w:proofErr w:type="spellStart"/>
-            <w:r>
-              <w:rPr>
-                <w:i/>
-                <w:sz w:val="30"/>
-                <w:szCs w:val="30"/>
-              </w:rPr>
-              <w:t>Finow</w:t>
-            </w:r>
-            <w:proofErr w:type="spellEnd"/>
           </w:p>
         </w:tc>
         <w:tc>
@@ -891,15 +852,7 @@
         <w:t xml:space="preserve">. </w:t>
       </w:r>
       <w:r>
-        <w:t xml:space="preserve">This method of meeting does mean that there is no exact record of conversation though, and </w:t>
-      </w:r>
-      <w:proofErr w:type="gramStart"/>
-      <w:r>
-        <w:t>as a result of</w:t>
-      </w:r>
-      <w:proofErr w:type="gramEnd"/>
-      <w:r>
-        <w:t xml:space="preserve"> this will be tested out to see if this method is ideal.</w:t>
+        <w:t>This method of meeting does mean that there is no exact record of conversation though, and as a result of this will be tested out to see if this method is ideal.</w:t>
       </w:r>
     </w:p>
     <w:p>
@@ -978,8 +931,6 @@
         <w:spacing w:after="0"/>
         <w:ind w:left="360" w:firstLine="0"/>
       </w:pPr>
-      <w:bookmarkStart w:id="0" w:name="_GoBack"/>
-      <w:bookmarkEnd w:id="0"/>
       <w:r>
         <w:t xml:space="preserve">Requirements from the tutor and client in relation to both the sprint and weekly workshop tasks have been recorded on Slack during the weekly meeting. Additionally, the agreed taken responsibility for the contents was presented </w:t>
       </w:r>
@@ -1179,8 +1130,61 @@
         <w:t>All artefacts were uploaded to GitHub repository to allow other members to download and review all creations. These artefacts were compared against our initially made acceptance criteria on JIRA and sprint plans to ensure they always followed quality standards.</w:t>
       </w:r>
       <w:r>
-        <w:t xml:space="preserve"> &lt;need to sprint screen some acceptance criteria and final html pages&gt;</w:t>
-      </w:r>
+        <w:t xml:space="preserve"> </w:t>
+      </w:r>
+    </w:p>
+    <w:p>
+      <w:pPr>
+        <w:pStyle w:val="BodyText"/>
+        <w:spacing w:after="0"/>
+        <w:ind w:firstLine="0"/>
+      </w:pPr>
+    </w:p>
+    <w:p>
+      <w:pPr>
+        <w:pStyle w:val="BodyText"/>
+        <w:spacing w:after="0"/>
+        <w:ind w:firstLine="0"/>
+      </w:pPr>
+      <w:r>
+        <w:t>Individually, we have managed to ensure most artefacts are implemented. In our meetings, we discussed what each member are supposed to do for the week. This ensured that we are following the sprint plan and cover most of our artefacts.</w:t>
+      </w:r>
+    </w:p>
+    <w:p>
+      <w:pPr>
+        <w:pStyle w:val="BodyText"/>
+        <w:spacing w:after="0"/>
+        <w:ind w:firstLine="0"/>
+      </w:pPr>
+    </w:p>
+    <w:p>
+      <w:pPr>
+        <w:pStyle w:val="BodyText"/>
+        <w:spacing w:after="0"/>
+        <w:ind w:firstLine="0"/>
+      </w:pPr>
+      <w:r>
+        <w:t xml:space="preserve">Each member with different roles we unaware of each other’s artefacts. This made it difficult for others to point out errors and mistakes made by members with different roles. In many cases, members have failed to check other members’ works to ensure it meets the acceptance criteria. </w:t>
+      </w:r>
+    </w:p>
+    <w:p>
+      <w:pPr>
+        <w:pStyle w:val="BodyText"/>
+        <w:spacing w:after="0"/>
+        <w:ind w:firstLine="0"/>
+      </w:pPr>
+    </w:p>
+    <w:p>
+      <w:pPr>
+        <w:pStyle w:val="BodyText"/>
+        <w:spacing w:after="0"/>
+        <w:ind w:firstLine="0"/>
+      </w:pPr>
+      <w:r>
+        <w:t>In the next sprint, each member must be fully aware of the artefacts different roles must complete. Each week the team must remind each other of different artefacts that need to be improved.</w:t>
+      </w:r>
+      <w:bookmarkStart w:id="0" w:name="_GoBack"/>
+      <w:bookmarkEnd w:id="0"/>
     </w:p>
     <w:p>
       <w:pPr>
@@ -1245,15 +1249,7 @@
         <w:t>All due dates and/or artefacts are clearly documented and showed to the c</w:t>
       </w:r>
       <w:r>
-        <w:t xml:space="preserve">lient through Slack and </w:t>
-      </w:r>
-      <w:proofErr w:type="spellStart"/>
-      <w:r>
-        <w:t>Github</w:t>
-      </w:r>
-      <w:proofErr w:type="spellEnd"/>
-      <w:r>
-        <w:t>. Each deliverable was uploaded prior to the workshop it was due, to ensure no late submission and in-case of any issues with submission. No issues were raised and all submissions were successful to the Tutor and Client.</w:t>
+        <w:t>lient through Slack and Github. Each deliverable was uploaded prior to the workshop it was due, to ensure no late submission and in-case of any issues with submission. No issues were raised and all submissions were successful to the Tutor and Client.</w:t>
       </w:r>
     </w:p>
     <w:p/>
@@ -1263,7 +1259,6 @@
         <w:pStyle w:val="Heading1"/>
       </w:pPr>
       <w:r>
-        <w:lastRenderedPageBreak/>
         <w:t>issues raised</w:t>
       </w:r>
     </w:p>
@@ -1315,15 +1310,7 @@
         <w:t>l</w:t>
       </w:r>
       <w:r>
-        <w:t xml:space="preserve">p debug and assist in fixing their Django tutorial work. Additionally, their </w:t>
-      </w:r>
-      <w:proofErr w:type="spellStart"/>
-      <w:r>
-        <w:t>mySQL</w:t>
-      </w:r>
-      <w:proofErr w:type="spellEnd"/>
-      <w:r>
-        <w:t xml:space="preserve"> was not able to function properly after installation and cause</w:t>
+        <w:t>p debug and assist in fixing their Django tutorial work. Additionally, their mySQL was not able to function properly after installation and cause</w:t>
       </w:r>
       <w:r>
         <w:t>d</w:t>
@@ -1338,15 +1325,7 @@
         <w:t xml:space="preserve"> time spent on the sprint individually and as a group. </w:t>
       </w:r>
       <w:r>
-        <w:t xml:space="preserve">Moreover, this group member had to get their laptop repaired, limiting them to only work on their coding whilst at home on their desktop. This also made the debugging process harder and longer as no other members </w:t>
-      </w:r>
-      <w:proofErr w:type="gramStart"/>
-      <w:r>
-        <w:t>were able to</w:t>
-      </w:r>
-      <w:proofErr w:type="gramEnd"/>
-      <w:r>
-        <w:t xml:space="preserve"> see the files and errors in real time. </w:t>
+        <w:t xml:space="preserve">Moreover, this group member had to get their laptop repaired, limiting them to only work on their coding whilst at home on their desktop. This also made the debugging process harder and longer as no other members were able to see the files and errors in real time. </w:t>
       </w:r>
     </w:p>
     <w:p>
@@ -1370,15 +1349,7 @@
         <w:t>“</w:t>
       </w:r>
       <w:r>
-        <w:t xml:space="preserve">Aiden is having issues with installing MYSQL to Python. When he attempts a pip install he gets an error. This error has been searched and the only results so far have not worked or been helpful. </w:t>
-      </w:r>
-      <w:proofErr w:type="gramStart"/>
-      <w:r>
-        <w:t>At the moment</w:t>
-      </w:r>
-      <w:proofErr w:type="gramEnd"/>
-      <w:r>
-        <w:t xml:space="preserve"> he is only able to do non-database work.</w:t>
+        <w:t>Aiden is having issues with installing MYSQL to Python. When he attempts a pip install he gets an error. This error has been searched and the only results so far have not worked or been helpful. At the moment he is only able to do non-database work.</w:t>
       </w:r>
       <w:r>
         <w:rPr>
@@ -1583,7 +1554,7 @@
       <w:r>
         <w:rPr>
           <w:noProof/>
-          <w:lang w:val="en-AU" w:eastAsia="zh-CN"/>
+          <w:lang w:val="en-AU" w:eastAsia="ko-KR"/>
         </w:rPr>
         <w:drawing>
           <wp:inline distT="0" distB="0" distL="0" distR="0" wp14:anchorId="46C771B7" wp14:editId="6C625F02">
@@ -1699,7 +1670,7 @@
       <w:r>
         <w:rPr>
           <w:noProof/>
-          <w:lang w:val="en-AU" w:eastAsia="zh-CN"/>
+          <w:lang w:val="en-AU" w:eastAsia="ko-KR"/>
         </w:rPr>
         <w:drawing>
           <wp:inline distT="0" distB="0" distL="0" distR="0" wp14:anchorId="55F06423">
@@ -1819,7 +1790,7 @@
       <w:r>
         <w:rPr>
           <w:noProof/>
-          <w:lang w:val="en-AU" w:eastAsia="zh-CN"/>
+          <w:lang w:val="en-AU" w:eastAsia="ko-KR"/>
         </w:rPr>
         <w:lastRenderedPageBreak/>
         <w:drawing>
@@ -1928,7 +1899,7 @@
       <w:r>
         <w:rPr>
           <w:noProof/>
-          <w:lang w:val="en-AU" w:eastAsia="zh-CN"/>
+          <w:lang w:val="en-AU" w:eastAsia="ko-KR"/>
         </w:rPr>
         <w:drawing>
           <wp:inline distT="0" distB="0" distL="0" distR="0" wp14:anchorId="471D83AF">
@@ -2050,7 +2021,7 @@
       <w:r>
         <w:rPr>
           <w:noProof/>
-          <w:lang w:val="en-AU" w:eastAsia="zh-CN"/>
+          <w:lang w:val="en-AU" w:eastAsia="ko-KR"/>
         </w:rPr>
         <w:drawing>
           <wp:inline distT="0" distB="0" distL="0" distR="0" wp14:anchorId="74009C76">
@@ -2126,6 +2097,7 @@
       <w:r>
         <w:rPr>
           <w:noProof/>
+          <w:lang w:val="en-AU" w:eastAsia="ko-KR"/>
         </w:rPr>
         <w:lastRenderedPageBreak/>
         <w:drawing>
@@ -2214,6 +2186,7 @@
       <w:r>
         <w:rPr>
           <w:noProof/>
+          <w:lang w:val="en-AU" w:eastAsia="ko-KR"/>
         </w:rPr>
         <w:drawing>
           <wp:anchor distT="0" distB="0" distL="114300" distR="114300" simplePos="0" relativeHeight="251660288" behindDoc="0" locked="0" layoutInCell="1" allowOverlap="1" wp14:anchorId="0091FEFE" wp14:editId="7BF0057A">
@@ -2294,6 +2267,7 @@
       <w:r>
         <w:rPr>
           <w:noProof/>
+          <w:lang w:val="en-AU" w:eastAsia="ko-KR"/>
         </w:rPr>
         <w:lastRenderedPageBreak/>
         <w:drawing>
@@ -2382,6 +2356,7 @@
       <w:r>
         <w:rPr>
           <w:noProof/>
+          <w:lang w:val="en-AU" w:eastAsia="ko-KR"/>
         </w:rPr>
         <w:drawing>
           <wp:anchor distT="0" distB="0" distL="114300" distR="114300" simplePos="0" relativeHeight="251662336" behindDoc="0" locked="0" layoutInCell="1" allowOverlap="1" wp14:anchorId="187B1CC0" wp14:editId="460AAD78">
@@ -2439,6 +2414,7 @@
       <w:r>
         <w:rPr>
           <w:noProof/>
+          <w:lang w:val="en-AU" w:eastAsia="ko-KR"/>
         </w:rPr>
         <w:lastRenderedPageBreak/>
         <w:drawing>
@@ -2495,6 +2471,7 @@
       <w:r>
         <w:rPr>
           <w:noProof/>
+          <w:lang w:val="en-AU" w:eastAsia="ko-KR"/>
         </w:rPr>
         <w:drawing>
           <wp:anchor distT="0" distB="0" distL="114300" distR="114300" simplePos="0" relativeHeight="251664384" behindDoc="0" locked="0" layoutInCell="1" allowOverlap="1" wp14:anchorId="57103C09" wp14:editId="24DC13CA">
@@ -2579,7 +2556,7 @@
 </file>
 
 <file path=word/endnotes.xml><?xml version="1.0" encoding="utf-8"?>
-<w:endnotes xmlns:wpc="http://schemas.microsoft.com/office/word/2010/wordprocessingCanvas" xmlns:cx="http://schemas.microsoft.com/office/drawing/2014/chartex" xmlns:cx1="http://schemas.microsoft.com/office/drawing/2015/9/8/chartex" xmlns:cx2="http://schemas.microsoft.com/office/drawing/2015/10/21/chartex" xmlns:cx3="http://schemas.microsoft.com/office/drawing/2016/5/9/chartex" xmlns:cx4="http://schemas.microsoft.com/office/drawing/2016/5/10/chartex" xmlns:cx5="http://schemas.microsoft.com/office/drawing/2016/5/11/chartex" xmlns:cx6="http://schemas.microsoft.com/office/drawing/2016/5/12/chartex" xmlns:cx7="http://schemas.microsoft.com/office/drawing/2016/5/13/chartex" xmlns:cx8="http://schemas.microsoft.com/office/drawing/2016/5/14/chartex" xmlns:mc="http://schemas.openxmlformats.org/markup-compatibility/2006" xmlns:aink="http://schemas.microsoft.com/office/drawing/2016/ink" xmlns:am3d="http://schemas.microsoft.com/office/drawing/2017/model3d" xmlns:o="urn:schemas-microsoft-com:office:office" xmlns:r="http://schemas.openxmlformats.org/officeDocument/2006/relationships" xmlns:m="http://schemas.openxmlformats.org/officeDocument/2006/math" xmlns:v="urn:schemas-microsoft-com:vml" xmlns:wp14="http://schemas.microsoft.com/office/word/2010/wordprocessingDrawing" xmlns:wp="http://schemas.openxmlformats.org/drawingml/2006/wordprocessingDrawing" xmlns:w10="urn:schemas-microsoft-com:office:word" xmlns:w="http://schemas.openxmlformats.org/wordprocessingml/2006/main" xmlns:w14="http://schemas.microsoft.com/office/word/2010/wordml" xmlns:w15="http://schemas.microsoft.com/office/word/2012/wordml" xmlns:w16cid="http://schemas.microsoft.com/office/word/2016/wordml/cid" xmlns:w16se="http://schemas.microsoft.com/office/word/2015/wordml/symex" xmlns:wpg="http://schemas.microsoft.com/office/word/2010/wordprocessingGroup" xmlns:wpi="http://schemas.microsoft.com/office/word/2010/wordprocessingInk" xmlns:wne="http://schemas.microsoft.com/office/word/2006/wordml" xmlns:wps="http://schemas.microsoft.com/office/word/2010/wordprocessingShape" mc:Ignorable="w14 w15 w16se w16cid wp14">
+<w:endnotes xmlns:wpc="http://schemas.microsoft.com/office/word/2010/wordprocessingCanvas" xmlns:cx="http://schemas.microsoft.com/office/drawing/2014/chartex" xmlns:cx1="http://schemas.microsoft.com/office/drawing/2015/9/8/chartex" xmlns:cx2="http://schemas.microsoft.com/office/drawing/2015/10/21/chartex" xmlns:cx3="http://schemas.microsoft.com/office/drawing/2016/5/9/chartex" xmlns:cx4="http://schemas.microsoft.com/office/drawing/2016/5/10/chartex" xmlns:cx5="http://schemas.microsoft.com/office/drawing/2016/5/11/chartex" xmlns:mc="http://schemas.openxmlformats.org/markup-compatibility/2006" xmlns:o="urn:schemas-microsoft-com:office:office" xmlns:r="http://schemas.openxmlformats.org/officeDocument/2006/relationships" xmlns:m="http://schemas.openxmlformats.org/officeDocument/2006/math" xmlns:v="urn:schemas-microsoft-com:vml" xmlns:wp14="http://schemas.microsoft.com/office/word/2010/wordprocessingDrawing" xmlns:wp="http://schemas.openxmlformats.org/drawingml/2006/wordprocessingDrawing" xmlns:w10="urn:schemas-microsoft-com:office:word" xmlns:w="http://schemas.openxmlformats.org/wordprocessingml/2006/main" xmlns:w14="http://schemas.microsoft.com/office/word/2010/wordml" xmlns:w15="http://schemas.microsoft.com/office/word/2012/wordml" xmlns:w16se="http://schemas.microsoft.com/office/word/2015/wordml/symex" xmlns:wpg="http://schemas.microsoft.com/office/word/2010/wordprocessingGroup" xmlns:wpi="http://schemas.microsoft.com/office/word/2010/wordprocessingInk" xmlns:wne="http://schemas.microsoft.com/office/word/2006/wordml" xmlns:wps="http://schemas.microsoft.com/office/word/2010/wordprocessingShape" mc:Ignorable="w14 w15 w16se wp14">
   <w:endnote w:type="separator" w:id="-1">
     <w:p>
       <w:r>
@@ -2598,7 +2575,7 @@
 </file>
 
 <file path=word/footnotes.xml><?xml version="1.0" encoding="utf-8"?>
-<w:footnotes xmlns:wpc="http://schemas.microsoft.com/office/word/2010/wordprocessingCanvas" xmlns:cx="http://schemas.microsoft.com/office/drawing/2014/chartex" xmlns:cx1="http://schemas.microsoft.com/office/drawing/2015/9/8/chartex" xmlns:cx2="http://schemas.microsoft.com/office/drawing/2015/10/21/chartex" xmlns:cx3="http://schemas.microsoft.com/office/drawing/2016/5/9/chartex" xmlns:cx4="http://schemas.microsoft.com/office/drawing/2016/5/10/chartex" xmlns:cx5="http://schemas.microsoft.com/office/drawing/2016/5/11/chartex" xmlns:cx6="http://schemas.microsoft.com/office/drawing/2016/5/12/chartex" xmlns:cx7="http://schemas.microsoft.com/office/drawing/2016/5/13/chartex" xmlns:cx8="http://schemas.microsoft.com/office/drawing/2016/5/14/chartex" xmlns:mc="http://schemas.openxmlformats.org/markup-compatibility/2006" xmlns:aink="http://schemas.microsoft.com/office/drawing/2016/ink" xmlns:am3d="http://schemas.microsoft.com/office/drawing/2017/model3d" xmlns:o="urn:schemas-microsoft-com:office:office" xmlns:r="http://schemas.openxmlformats.org/officeDocument/2006/relationships" xmlns:m="http://schemas.openxmlformats.org/officeDocument/2006/math" xmlns:v="urn:schemas-microsoft-com:vml" xmlns:wp14="http://schemas.microsoft.com/office/word/2010/wordprocessingDrawing" xmlns:wp="http://schemas.openxmlformats.org/drawingml/2006/wordprocessingDrawing" xmlns:w10="urn:schemas-microsoft-com:office:word" xmlns:w="http://schemas.openxmlformats.org/wordprocessingml/2006/main" xmlns:w14="http://schemas.microsoft.com/office/word/2010/wordml" xmlns:w15="http://schemas.microsoft.com/office/word/2012/wordml" xmlns:w16cid="http://schemas.microsoft.com/office/word/2016/wordml/cid" xmlns:w16se="http://schemas.microsoft.com/office/word/2015/wordml/symex" xmlns:wpg="http://schemas.microsoft.com/office/word/2010/wordprocessingGroup" xmlns:wpi="http://schemas.microsoft.com/office/word/2010/wordprocessingInk" xmlns:wne="http://schemas.microsoft.com/office/word/2006/wordml" xmlns:wps="http://schemas.microsoft.com/office/word/2010/wordprocessingShape" mc:Ignorable="w14 w15 w16se w16cid wp14">
+<w:footnotes xmlns:wpc="http://schemas.microsoft.com/office/word/2010/wordprocessingCanvas" xmlns:cx="http://schemas.microsoft.com/office/drawing/2014/chartex" xmlns:cx1="http://schemas.microsoft.com/office/drawing/2015/9/8/chartex" xmlns:cx2="http://schemas.microsoft.com/office/drawing/2015/10/21/chartex" xmlns:cx3="http://schemas.microsoft.com/office/drawing/2016/5/9/chartex" xmlns:cx4="http://schemas.microsoft.com/office/drawing/2016/5/10/chartex" xmlns:cx5="http://schemas.microsoft.com/office/drawing/2016/5/11/chartex" xmlns:mc="http://schemas.openxmlformats.org/markup-compatibility/2006" xmlns:o="urn:schemas-microsoft-com:office:office" xmlns:r="http://schemas.openxmlformats.org/officeDocument/2006/relationships" xmlns:m="http://schemas.openxmlformats.org/officeDocument/2006/math" xmlns:v="urn:schemas-microsoft-com:vml" xmlns:wp14="http://schemas.microsoft.com/office/word/2010/wordprocessingDrawing" xmlns:wp="http://schemas.openxmlformats.org/drawingml/2006/wordprocessingDrawing" xmlns:w10="urn:schemas-microsoft-com:office:word" xmlns:w="http://schemas.openxmlformats.org/wordprocessingml/2006/main" xmlns:w14="http://schemas.microsoft.com/office/word/2010/wordml" xmlns:w15="http://schemas.microsoft.com/office/word/2012/wordml" xmlns:w16se="http://schemas.microsoft.com/office/word/2015/wordml/symex" xmlns:wpg="http://schemas.microsoft.com/office/word/2010/wordprocessingGroup" xmlns:wpi="http://schemas.microsoft.com/office/word/2010/wordprocessingInk" xmlns:wne="http://schemas.microsoft.com/office/word/2006/wordml" xmlns:wps="http://schemas.microsoft.com/office/word/2010/wordprocessingShape" mc:Ignorable="w14 w15 w16se wp14">
   <w:footnote w:type="separator" w:id="-1">
     <w:p>
       <w:r>
@@ -2634,25 +2611,25 @@
 </file>
 
 <file path=word/header1.xml><?xml version="1.0" encoding="utf-8"?>
-<w:hdr xmlns:wpc="http://schemas.microsoft.com/office/word/2010/wordprocessingCanvas" xmlns:cx="http://schemas.microsoft.com/office/drawing/2014/chartex" xmlns:cx1="http://schemas.microsoft.com/office/drawing/2015/9/8/chartex" xmlns:cx2="http://schemas.microsoft.com/office/drawing/2015/10/21/chartex" xmlns:cx3="http://schemas.microsoft.com/office/drawing/2016/5/9/chartex" xmlns:cx4="http://schemas.microsoft.com/office/drawing/2016/5/10/chartex" xmlns:cx5="http://schemas.microsoft.com/office/drawing/2016/5/11/chartex" xmlns:cx6="http://schemas.microsoft.com/office/drawing/2016/5/12/chartex" xmlns:cx7="http://schemas.microsoft.com/office/drawing/2016/5/13/chartex" xmlns:cx8="http://schemas.microsoft.com/office/drawing/2016/5/14/chartex" xmlns:mc="http://schemas.openxmlformats.org/markup-compatibility/2006" xmlns:aink="http://schemas.microsoft.com/office/drawing/2016/ink" xmlns:am3d="http://schemas.microsoft.com/office/drawing/2017/model3d" xmlns:o="urn:schemas-microsoft-com:office:office" xmlns:r="http://schemas.openxmlformats.org/officeDocument/2006/relationships" xmlns:m="http://schemas.openxmlformats.org/officeDocument/2006/math" xmlns:v="urn:schemas-microsoft-com:vml" xmlns:wp14="http://schemas.microsoft.com/office/word/2010/wordprocessingDrawing" xmlns:wp="http://schemas.openxmlformats.org/drawingml/2006/wordprocessingDrawing" xmlns:w10="urn:schemas-microsoft-com:office:word" xmlns:w="http://schemas.openxmlformats.org/wordprocessingml/2006/main" xmlns:w14="http://schemas.microsoft.com/office/word/2010/wordml" xmlns:w15="http://schemas.microsoft.com/office/word/2012/wordml" xmlns:w16cid="http://schemas.microsoft.com/office/word/2016/wordml/cid" xmlns:w16se="http://schemas.microsoft.com/office/word/2015/wordml/symex" xmlns:wpg="http://schemas.microsoft.com/office/word/2010/wordprocessingGroup" xmlns:wpi="http://schemas.microsoft.com/office/word/2010/wordprocessingInk" xmlns:wne="http://schemas.microsoft.com/office/word/2006/wordml" xmlns:wps="http://schemas.microsoft.com/office/word/2010/wordprocessingShape" mc:Ignorable="w14 w15 w16se w16cid wp14">
+<w:hdr xmlns:wpc="http://schemas.microsoft.com/office/word/2010/wordprocessingCanvas" xmlns:cx="http://schemas.microsoft.com/office/drawing/2014/chartex" xmlns:cx1="http://schemas.microsoft.com/office/drawing/2015/9/8/chartex" xmlns:cx2="http://schemas.microsoft.com/office/drawing/2015/10/21/chartex" xmlns:cx3="http://schemas.microsoft.com/office/drawing/2016/5/9/chartex" xmlns:cx4="http://schemas.microsoft.com/office/drawing/2016/5/10/chartex" xmlns:cx5="http://schemas.microsoft.com/office/drawing/2016/5/11/chartex" xmlns:mc="http://schemas.openxmlformats.org/markup-compatibility/2006" xmlns:o="urn:schemas-microsoft-com:office:office" xmlns:r="http://schemas.openxmlformats.org/officeDocument/2006/relationships" xmlns:m="http://schemas.openxmlformats.org/officeDocument/2006/math" xmlns:v="urn:schemas-microsoft-com:vml" xmlns:wp14="http://schemas.microsoft.com/office/word/2010/wordprocessingDrawing" xmlns:wp="http://schemas.openxmlformats.org/drawingml/2006/wordprocessingDrawing" xmlns:w10="urn:schemas-microsoft-com:office:word" xmlns:w="http://schemas.openxmlformats.org/wordprocessingml/2006/main" xmlns:w14="http://schemas.microsoft.com/office/word/2010/wordml" xmlns:w15="http://schemas.microsoft.com/office/word/2012/wordml" xmlns:w16se="http://schemas.microsoft.com/office/word/2015/wordml/symex" xmlns:wpg="http://schemas.microsoft.com/office/word/2010/wordprocessingGroup" xmlns:wpi="http://schemas.microsoft.com/office/word/2010/wordprocessingInk" xmlns:wne="http://schemas.microsoft.com/office/word/2006/wordml" xmlns:wps="http://schemas.microsoft.com/office/word/2010/wordprocessingShape" mc:Ignorable="w14 w15 w16se wp14">
   <w:p/>
 </w:hdr>
 </file>
 
 <file path=word/header2.xml><?xml version="1.0" encoding="utf-8"?>
-<w:hdr xmlns:wpc="http://schemas.microsoft.com/office/word/2010/wordprocessingCanvas" xmlns:cx="http://schemas.microsoft.com/office/drawing/2014/chartex" xmlns:cx1="http://schemas.microsoft.com/office/drawing/2015/9/8/chartex" xmlns:cx2="http://schemas.microsoft.com/office/drawing/2015/10/21/chartex" xmlns:cx3="http://schemas.microsoft.com/office/drawing/2016/5/9/chartex" xmlns:cx4="http://schemas.microsoft.com/office/drawing/2016/5/10/chartex" xmlns:cx5="http://schemas.microsoft.com/office/drawing/2016/5/11/chartex" xmlns:cx6="http://schemas.microsoft.com/office/drawing/2016/5/12/chartex" xmlns:cx7="http://schemas.microsoft.com/office/drawing/2016/5/13/chartex" xmlns:cx8="http://schemas.microsoft.com/office/drawing/2016/5/14/chartex" xmlns:mc="http://schemas.openxmlformats.org/markup-compatibility/2006" xmlns:aink="http://schemas.microsoft.com/office/drawing/2016/ink" xmlns:am3d="http://schemas.microsoft.com/office/drawing/2017/model3d" xmlns:o="urn:schemas-microsoft-com:office:office" xmlns:r="http://schemas.openxmlformats.org/officeDocument/2006/relationships" xmlns:m="http://schemas.openxmlformats.org/officeDocument/2006/math" xmlns:v="urn:schemas-microsoft-com:vml" xmlns:wp14="http://schemas.microsoft.com/office/word/2010/wordprocessingDrawing" xmlns:wp="http://schemas.openxmlformats.org/drawingml/2006/wordprocessingDrawing" xmlns:w10="urn:schemas-microsoft-com:office:word" xmlns:w="http://schemas.openxmlformats.org/wordprocessingml/2006/main" xmlns:w14="http://schemas.microsoft.com/office/word/2010/wordml" xmlns:w15="http://schemas.microsoft.com/office/word/2012/wordml" xmlns:w16cid="http://schemas.microsoft.com/office/word/2016/wordml/cid" xmlns:w16se="http://schemas.microsoft.com/office/word/2015/wordml/symex" xmlns:wpg="http://schemas.microsoft.com/office/word/2010/wordprocessingGroup" xmlns:wpi="http://schemas.microsoft.com/office/word/2010/wordprocessingInk" xmlns:wne="http://schemas.microsoft.com/office/word/2006/wordml" xmlns:wps="http://schemas.microsoft.com/office/word/2010/wordprocessingShape" mc:Ignorable="w14 w15 w16se w16cid wp14">
+<w:hdr xmlns:wpc="http://schemas.microsoft.com/office/word/2010/wordprocessingCanvas" xmlns:cx="http://schemas.microsoft.com/office/drawing/2014/chartex" xmlns:cx1="http://schemas.microsoft.com/office/drawing/2015/9/8/chartex" xmlns:cx2="http://schemas.microsoft.com/office/drawing/2015/10/21/chartex" xmlns:cx3="http://schemas.microsoft.com/office/drawing/2016/5/9/chartex" xmlns:cx4="http://schemas.microsoft.com/office/drawing/2016/5/10/chartex" xmlns:cx5="http://schemas.microsoft.com/office/drawing/2016/5/11/chartex" xmlns:mc="http://schemas.openxmlformats.org/markup-compatibility/2006" xmlns:o="urn:schemas-microsoft-com:office:office" xmlns:r="http://schemas.openxmlformats.org/officeDocument/2006/relationships" xmlns:m="http://schemas.openxmlformats.org/officeDocument/2006/math" xmlns:v="urn:schemas-microsoft-com:vml" xmlns:wp14="http://schemas.microsoft.com/office/word/2010/wordprocessingDrawing" xmlns:wp="http://schemas.openxmlformats.org/drawingml/2006/wordprocessingDrawing" xmlns:w10="urn:schemas-microsoft-com:office:word" xmlns:w="http://schemas.openxmlformats.org/wordprocessingml/2006/main" xmlns:w14="http://schemas.microsoft.com/office/word/2010/wordml" xmlns:w15="http://schemas.microsoft.com/office/word/2012/wordml" xmlns:w16se="http://schemas.microsoft.com/office/word/2015/wordml/symex" xmlns:wpg="http://schemas.microsoft.com/office/word/2010/wordprocessingGroup" xmlns:wpi="http://schemas.microsoft.com/office/word/2010/wordprocessingInk" xmlns:wne="http://schemas.microsoft.com/office/word/2006/wordml" xmlns:wps="http://schemas.microsoft.com/office/word/2010/wordprocessingShape" mc:Ignorable="w14 w15 w16se wp14">
   <w:p/>
 </w:hdr>
 </file>
 
 <file path=word/header3.xml><?xml version="1.0" encoding="utf-8"?>
-<w:hdr xmlns:wpc="http://schemas.microsoft.com/office/word/2010/wordprocessingCanvas" xmlns:cx="http://schemas.microsoft.com/office/drawing/2014/chartex" xmlns:cx1="http://schemas.microsoft.com/office/drawing/2015/9/8/chartex" xmlns:cx2="http://schemas.microsoft.com/office/drawing/2015/10/21/chartex" xmlns:cx3="http://schemas.microsoft.com/office/drawing/2016/5/9/chartex" xmlns:cx4="http://schemas.microsoft.com/office/drawing/2016/5/10/chartex" xmlns:cx5="http://schemas.microsoft.com/office/drawing/2016/5/11/chartex" xmlns:cx6="http://schemas.microsoft.com/office/drawing/2016/5/12/chartex" xmlns:cx7="http://schemas.microsoft.com/office/drawing/2016/5/13/chartex" xmlns:cx8="http://schemas.microsoft.com/office/drawing/2016/5/14/chartex" xmlns:mc="http://schemas.openxmlformats.org/markup-compatibility/2006" xmlns:aink="http://schemas.microsoft.com/office/drawing/2016/ink" xmlns:am3d="http://schemas.microsoft.com/office/drawing/2017/model3d" xmlns:o="urn:schemas-microsoft-com:office:office" xmlns:r="http://schemas.openxmlformats.org/officeDocument/2006/relationships" xmlns:m="http://schemas.openxmlformats.org/officeDocument/2006/math" xmlns:v="urn:schemas-microsoft-com:vml" xmlns:wp14="http://schemas.microsoft.com/office/word/2010/wordprocessingDrawing" xmlns:wp="http://schemas.openxmlformats.org/drawingml/2006/wordprocessingDrawing" xmlns:w10="urn:schemas-microsoft-com:office:word" xmlns:w="http://schemas.openxmlformats.org/wordprocessingml/2006/main" xmlns:w14="http://schemas.microsoft.com/office/word/2010/wordml" xmlns:w15="http://schemas.microsoft.com/office/word/2012/wordml" xmlns:w16cid="http://schemas.microsoft.com/office/word/2016/wordml/cid" xmlns:w16se="http://schemas.microsoft.com/office/word/2015/wordml/symex" xmlns:wpg="http://schemas.microsoft.com/office/word/2010/wordprocessingGroup" xmlns:wpi="http://schemas.microsoft.com/office/word/2010/wordprocessingInk" xmlns:wne="http://schemas.microsoft.com/office/word/2006/wordml" xmlns:wps="http://schemas.microsoft.com/office/word/2010/wordprocessingShape" mc:Ignorable="w14 w15 w16se w16cid wp14">
+<w:hdr xmlns:wpc="http://schemas.microsoft.com/office/word/2010/wordprocessingCanvas" xmlns:cx="http://schemas.microsoft.com/office/drawing/2014/chartex" xmlns:cx1="http://schemas.microsoft.com/office/drawing/2015/9/8/chartex" xmlns:cx2="http://schemas.microsoft.com/office/drawing/2015/10/21/chartex" xmlns:cx3="http://schemas.microsoft.com/office/drawing/2016/5/9/chartex" xmlns:cx4="http://schemas.microsoft.com/office/drawing/2016/5/10/chartex" xmlns:cx5="http://schemas.microsoft.com/office/drawing/2016/5/11/chartex" xmlns:mc="http://schemas.openxmlformats.org/markup-compatibility/2006" xmlns:o="urn:schemas-microsoft-com:office:office" xmlns:r="http://schemas.openxmlformats.org/officeDocument/2006/relationships" xmlns:m="http://schemas.openxmlformats.org/officeDocument/2006/math" xmlns:v="urn:schemas-microsoft-com:vml" xmlns:wp14="http://schemas.microsoft.com/office/word/2010/wordprocessingDrawing" xmlns:wp="http://schemas.openxmlformats.org/drawingml/2006/wordprocessingDrawing" xmlns:w10="urn:schemas-microsoft-com:office:word" xmlns:w="http://schemas.openxmlformats.org/wordprocessingml/2006/main" xmlns:w14="http://schemas.microsoft.com/office/word/2010/wordml" xmlns:w15="http://schemas.microsoft.com/office/word/2012/wordml" xmlns:w16se="http://schemas.microsoft.com/office/word/2015/wordml/symex" xmlns:wpg="http://schemas.microsoft.com/office/word/2010/wordprocessingGroup" xmlns:wpi="http://schemas.microsoft.com/office/word/2010/wordprocessingInk" xmlns:wne="http://schemas.microsoft.com/office/word/2006/wordml" xmlns:wps="http://schemas.microsoft.com/office/word/2010/wordprocessingShape" mc:Ignorable="w14 w15 w16se wp14">
   <w:p/>
 </w:hdr>
 </file>
 
 <file path=word/numbering.xml><?xml version="1.0" encoding="utf-8"?>
-<w:numbering xmlns:wpc="http://schemas.microsoft.com/office/word/2010/wordprocessingCanvas" xmlns:cx="http://schemas.microsoft.com/office/drawing/2014/chartex" xmlns:cx1="http://schemas.microsoft.com/office/drawing/2015/9/8/chartex" xmlns:cx2="http://schemas.microsoft.com/office/drawing/2015/10/21/chartex" xmlns:cx3="http://schemas.microsoft.com/office/drawing/2016/5/9/chartex" xmlns:cx4="http://schemas.microsoft.com/office/drawing/2016/5/10/chartex" xmlns:cx5="http://schemas.microsoft.com/office/drawing/2016/5/11/chartex" xmlns:cx6="http://schemas.microsoft.com/office/drawing/2016/5/12/chartex" xmlns:cx7="http://schemas.microsoft.com/office/drawing/2016/5/13/chartex" xmlns:cx8="http://schemas.microsoft.com/office/drawing/2016/5/14/chartex" xmlns:mc="http://schemas.openxmlformats.org/markup-compatibility/2006" xmlns:aink="http://schemas.microsoft.com/office/drawing/2016/ink" xmlns:am3d="http://schemas.microsoft.com/office/drawing/2017/model3d" xmlns:o="urn:schemas-microsoft-com:office:office" xmlns:r="http://schemas.openxmlformats.org/officeDocument/2006/relationships" xmlns:m="http://schemas.openxmlformats.org/officeDocument/2006/math" xmlns:v="urn:schemas-microsoft-com:vml" xmlns:wp14="http://schemas.microsoft.com/office/word/2010/wordprocessingDrawing" xmlns:wp="http://schemas.openxmlformats.org/drawingml/2006/wordprocessingDrawing" xmlns:w10="urn:schemas-microsoft-com:office:word" xmlns:w="http://schemas.openxmlformats.org/wordprocessingml/2006/main" xmlns:w14="http://schemas.microsoft.com/office/word/2010/wordml" xmlns:w15="http://schemas.microsoft.com/office/word/2012/wordml" xmlns:w16cid="http://schemas.microsoft.com/office/word/2016/wordml/cid" xmlns:w16se="http://schemas.microsoft.com/office/word/2015/wordml/symex" xmlns:wpg="http://schemas.microsoft.com/office/word/2010/wordprocessingGroup" xmlns:wpi="http://schemas.microsoft.com/office/word/2010/wordprocessingInk" xmlns:wne="http://schemas.microsoft.com/office/word/2006/wordml" xmlns:wps="http://schemas.microsoft.com/office/word/2010/wordprocessingShape" mc:Ignorable="w14 w15 w16se w16cid wp14">
+<w:numbering xmlns:wpc="http://schemas.microsoft.com/office/word/2010/wordprocessingCanvas" xmlns:cx="http://schemas.microsoft.com/office/drawing/2014/chartex" xmlns:cx1="http://schemas.microsoft.com/office/drawing/2015/9/8/chartex" xmlns:cx2="http://schemas.microsoft.com/office/drawing/2015/10/21/chartex" xmlns:cx3="http://schemas.microsoft.com/office/drawing/2016/5/9/chartex" xmlns:cx4="http://schemas.microsoft.com/office/drawing/2016/5/10/chartex" xmlns:cx5="http://schemas.microsoft.com/office/drawing/2016/5/11/chartex" xmlns:mc="http://schemas.openxmlformats.org/markup-compatibility/2006" xmlns:o="urn:schemas-microsoft-com:office:office" xmlns:r="http://schemas.openxmlformats.org/officeDocument/2006/relationships" xmlns:m="http://schemas.openxmlformats.org/officeDocument/2006/math" xmlns:v="urn:schemas-microsoft-com:vml" xmlns:wp14="http://schemas.microsoft.com/office/word/2010/wordprocessingDrawing" xmlns:wp="http://schemas.openxmlformats.org/drawingml/2006/wordprocessingDrawing" xmlns:w10="urn:schemas-microsoft-com:office:word" xmlns:w="http://schemas.openxmlformats.org/wordprocessingml/2006/main" xmlns:w14="http://schemas.microsoft.com/office/word/2010/wordml" xmlns:w15="http://schemas.microsoft.com/office/word/2012/wordml" xmlns:w16se="http://schemas.microsoft.com/office/word/2015/wordml/symex" xmlns:wpg="http://schemas.microsoft.com/office/word/2010/wordprocessingGroup" xmlns:wpi="http://schemas.microsoft.com/office/word/2010/wordprocessingInk" xmlns:wne="http://schemas.microsoft.com/office/word/2006/wordml" xmlns:wps="http://schemas.microsoft.com/office/word/2010/wordprocessingShape" mc:Ignorable="w14 w15 w16se wp14">
   <w:abstractNum w:abstractNumId="0" w15:restartNumberingAfterBreak="0">
     <w:nsid w:val="FFFFFFFE"/>
     <w:multiLevelType w:val="singleLevel"/>
@@ -3458,7 +3435,7 @@
 </file>
 
 <file path=word/styles.xml><?xml version="1.0" encoding="utf-8"?>
-<w:styles xmlns:mc="http://schemas.openxmlformats.org/markup-compatibility/2006" xmlns:r="http://schemas.openxmlformats.org/officeDocument/2006/relationships" xmlns:w="http://schemas.openxmlformats.org/wordprocessingml/2006/main" xmlns:w14="http://schemas.microsoft.com/office/word/2010/wordml" xmlns:w15="http://schemas.microsoft.com/office/word/2012/wordml" xmlns:w16cid="http://schemas.microsoft.com/office/word/2016/wordml/cid" xmlns:w16se="http://schemas.microsoft.com/office/word/2015/wordml/symex" mc:Ignorable="w14 w15 w16se w16cid">
+<w:styles xmlns:mc="http://schemas.openxmlformats.org/markup-compatibility/2006" xmlns:r="http://schemas.openxmlformats.org/officeDocument/2006/relationships" xmlns:w="http://schemas.openxmlformats.org/wordprocessingml/2006/main" xmlns:w14="http://schemas.microsoft.com/office/word/2010/wordml" xmlns:w15="http://schemas.microsoft.com/office/word/2012/wordml" xmlns:w16se="http://schemas.microsoft.com/office/word/2015/wordml/symex" mc:Ignorable="w14 w15 w16se">
   <w:docDefaults>
     <w:rPrDefault>
       <w:rPr>
@@ -3468,7 +3445,7 @@
     </w:rPrDefault>
     <w:pPrDefault/>
   </w:docDefaults>
-  <w:latentStyles w:defLockedState="0" w:defUIPriority="0" w:defSemiHidden="0" w:defUnhideWhenUsed="0" w:defQFormat="0" w:count="375">
+  <w:latentStyles w:defLockedState="0" w:defUIPriority="0" w:defSemiHidden="0" w:defUnhideWhenUsed="0" w:defQFormat="0" w:count="374">
     <w:lsdException w:name="Normal" w:qFormat="1"/>
     <w:lsdException w:name="heading 1" w:qFormat="1"/>
     <w:lsdException w:name="heading 2" w:qFormat="1"/>
@@ -3752,7 +3729,6 @@
     <w:lsdException w:name="Mention" w:semiHidden="1" w:uiPriority="99" w:unhideWhenUsed="1"/>
     <w:lsdException w:name="Smart Hyperlink" w:semiHidden="1" w:uiPriority="99" w:unhideWhenUsed="1"/>
     <w:lsdException w:name="Hashtag" w:semiHidden="1" w:uiPriority="99" w:unhideWhenUsed="1"/>
-    <w:lsdException w:name="Unresolved Mention" w:semiHidden="1" w:uiPriority="99" w:unhideWhenUsed="1"/>
   </w:latentStyles>
   <w:style w:type="paragraph" w:default="1" w:styleId="Normal">
     <w:name w:val="Normal"/>

</xml_diff>